<commit_message>
TE_12_06 Update setup react router
</commit_message>
<xml_diff>
--- a/setup.docx
+++ b/setup.docx
@@ -1,6 +1,6 @@
 
 <file path=word/document.xml><?xml version="1.0" encoding="utf-8"?>
-<w:document xmlns:wpc="http://schemas.microsoft.com/office/word/2010/wordprocessingCanvas" xmlns:cx="http://schemas.microsoft.com/office/drawing/2014/chartex" xmlns:cx1="http://schemas.microsoft.com/office/drawing/2015/9/8/chartex" xmlns:mc="http://schemas.openxmlformats.org/markup-compatibility/2006" xmlns:o="urn:schemas-microsoft-com:office:office" xmlns:r="http://schemas.openxmlformats.org/officeDocument/2006/relationships" xmlns:m="http://schemas.openxmlformats.org/officeDocument/2006/math" xmlns:v="urn:schemas-microsoft-com:vml" xmlns:wp14="http://schemas.microsoft.com/office/word/2010/wordprocessingDrawing" xmlns:wp="http://schemas.openxmlformats.org/drawingml/2006/wordprocessingDrawing" xmlns:w10="urn:schemas-microsoft-com:office:word" xmlns:w="http://schemas.openxmlformats.org/wordprocessingml/2006/main" xmlns:w14="http://schemas.microsoft.com/office/word/2010/wordml" xmlns:w15="http://schemas.microsoft.com/office/word/2012/wordml" xmlns:w16se="http://schemas.microsoft.com/office/word/2015/wordml/symex" xmlns:wpg="http://schemas.microsoft.com/office/word/2010/wordprocessingGroup" xmlns:wpi="http://schemas.microsoft.com/office/word/2010/wordprocessingInk" xmlns:wne="http://schemas.microsoft.com/office/word/2006/wordml" xmlns:wps="http://schemas.microsoft.com/office/word/2010/wordprocessingShape" mc:Ignorable="w14 w15 w16se wp14">
+<w:document xmlns:wpc="http://schemas.microsoft.com/office/word/2010/wordprocessingCanvas" xmlns:cx="http://schemas.microsoft.com/office/drawing/2014/chartex" xmlns:mc="http://schemas.openxmlformats.org/markup-compatibility/2006" xmlns:o="urn:schemas-microsoft-com:office:office" xmlns:r="http://schemas.openxmlformats.org/officeDocument/2006/relationships" xmlns:m="http://schemas.openxmlformats.org/officeDocument/2006/math" xmlns:v="urn:schemas-microsoft-com:vml" xmlns:wp14="http://schemas.microsoft.com/office/word/2010/wordprocessingDrawing" xmlns:wp="http://schemas.openxmlformats.org/drawingml/2006/wordprocessingDrawing" xmlns:w10="urn:schemas-microsoft-com:office:word" xmlns:w="http://schemas.openxmlformats.org/wordprocessingml/2006/main" xmlns:w14="http://schemas.microsoft.com/office/word/2010/wordml" xmlns:w15="http://schemas.microsoft.com/office/word/2012/wordml" xmlns:w16se="http://schemas.microsoft.com/office/word/2015/wordml/symex" xmlns:wpg="http://schemas.microsoft.com/office/word/2010/wordprocessingGroup" xmlns:wpi="http://schemas.microsoft.com/office/word/2010/wordprocessingInk" xmlns:wne="http://schemas.microsoft.com/office/word/2006/wordml" xmlns:wps="http://schemas.microsoft.com/office/word/2010/wordprocessingShape" mc:Ignorable="w14 w15 w16se wp14">
   <w:body>
     <w:p>
       <w:pPr>
@@ -73,36 +73,8 @@
           <w:sz w:val="32"/>
           <w:szCs w:val="32"/>
         </w:rPr>
-        <w:t xml:space="preserve">Command: </w:t>
-      </w:r>
-      <w:proofErr w:type="spellStart"/>
-      <w:r>
-        <w:rPr>
-          <w:rFonts w:ascii="Times New Roman" w:hAnsi="Times New Roman" w:cs="Times New Roman"/>
-          <w:sz w:val="32"/>
-          <w:szCs w:val="32"/>
-        </w:rPr>
-        <w:t>npm</w:t>
-      </w:r>
-      <w:proofErr w:type="spellEnd"/>
-      <w:r>
-        <w:rPr>
-          <w:rFonts w:ascii="Times New Roman" w:hAnsi="Times New Roman" w:cs="Times New Roman"/>
-          <w:sz w:val="32"/>
-          <w:szCs w:val="32"/>
-        </w:rPr>
-        <w:t xml:space="preserve"> create-react-app </w:t>
-      </w:r>
-      <w:proofErr w:type="spellStart"/>
-      <w:r>
-        <w:rPr>
-          <w:rFonts w:ascii="Times New Roman" w:hAnsi="Times New Roman" w:cs="Times New Roman"/>
-          <w:sz w:val="32"/>
-          <w:szCs w:val="32"/>
-        </w:rPr>
-        <w:t>project_name</w:t>
-      </w:r>
-      <w:proofErr w:type="spellEnd"/>
+        <w:t>Run the following command:</w:t>
+      </w:r>
     </w:p>
     <w:p>
       <w:pPr>
@@ -339,12 +311,308 @@
           </wp:inline>
         </w:drawing>
       </w:r>
+    </w:p>
+    <w:p>
+      <w:pPr>
+        <w:pStyle w:val="ListParagraph"/>
+        <w:numPr>
+          <w:ilvl w:val="0"/>
+          <w:numId w:val="3"/>
+        </w:numPr>
+        <w:rPr>
+          <w:rFonts w:ascii="Times New Roman" w:hAnsi="Times New Roman" w:cs="Times New Roman"/>
+          <w:sz w:val="32"/>
+          <w:szCs w:val="32"/>
+        </w:rPr>
+      </w:pPr>
+      <w:r>
+        <w:rPr>
+          <w:rFonts w:ascii="Times New Roman" w:hAnsi="Times New Roman" w:cs="Times New Roman"/>
+          <w:sz w:val="32"/>
+          <w:szCs w:val="32"/>
+        </w:rPr>
+        <w:t>Setup sass</w:t>
+      </w:r>
+    </w:p>
+    <w:p>
+      <w:pPr>
+        <w:rPr>
+          <w:rFonts w:ascii="Times New Roman" w:hAnsi="Times New Roman" w:cs="Times New Roman"/>
+          <w:sz w:val="32"/>
+          <w:szCs w:val="32"/>
+        </w:rPr>
+      </w:pPr>
+      <w:r>
+        <w:rPr>
+          <w:rFonts w:ascii="Times New Roman" w:hAnsi="Times New Roman" w:cs="Times New Roman"/>
+          <w:sz w:val="32"/>
+          <w:szCs w:val="32"/>
+        </w:rPr>
+        <w:t>Run the following command:</w:t>
+      </w:r>
+    </w:p>
+    <w:p>
+      <w:pPr>
+        <w:shd w:val="clear" w:color="auto" w:fill="1E1E1E"/>
+        <w:spacing w:after="0" w:line="285" w:lineRule="atLeast"/>
+        <w:rPr>
+          <w:rFonts w:ascii="Consolas" w:eastAsia="Times New Roman" w:hAnsi="Consolas" w:cs="Times New Roman"/>
+          <w:color w:val="9CDCFE"/>
+          <w:sz w:val="21"/>
+          <w:szCs w:val="21"/>
+        </w:rPr>
+      </w:pPr>
+      <w:r>
+        <w:rPr>
+          <w:rFonts w:ascii="Consolas" w:eastAsia="Times New Roman" w:hAnsi="Consolas" w:cs="Times New Roman"/>
+          <w:color w:val="9CDCFE"/>
+          <w:sz w:val="21"/>
+          <w:szCs w:val="21"/>
+        </w:rPr>
+        <w:t xml:space="preserve"> </w:t>
+      </w:r>
+      <w:proofErr w:type="spellStart"/>
+      <w:r>
+        <w:rPr>
+          <w:rFonts w:ascii="Consolas" w:eastAsia="Times New Roman" w:hAnsi="Consolas" w:cs="Times New Roman"/>
+          <w:color w:val="9CDCFE"/>
+          <w:sz w:val="21"/>
+          <w:szCs w:val="21"/>
+        </w:rPr>
+        <w:t>npm</w:t>
+      </w:r>
+      <w:proofErr w:type="spellEnd"/>
+      <w:r>
+        <w:rPr>
+          <w:rFonts w:ascii="Consolas" w:eastAsia="Times New Roman" w:hAnsi="Consolas" w:cs="Times New Roman"/>
+          <w:color w:val="9CDCFE"/>
+          <w:sz w:val="21"/>
+          <w:szCs w:val="21"/>
+        </w:rPr>
+        <w:t xml:space="preserve"> install node-sass --save</w:t>
+      </w:r>
+    </w:p>
+    <w:p>
+      <w:pPr>
+        <w:rPr>
+          <w:rFonts w:ascii="Times New Roman" w:hAnsi="Times New Roman" w:cs="Times New Roman"/>
+          <w:sz w:val="32"/>
+          <w:szCs w:val="32"/>
+        </w:rPr>
+      </w:pPr>
+      <w:r>
+        <w:rPr>
+          <w:rFonts w:ascii="Times New Roman" w:hAnsi="Times New Roman" w:cs="Times New Roman"/>
+          <w:sz w:val="32"/>
+          <w:szCs w:val="32"/>
+        </w:rPr>
+        <w:t xml:space="preserve">Create sass file </w:t>
+      </w:r>
+      <w:proofErr w:type="gramStart"/>
+      <w:r>
+        <w:rPr>
+          <w:rFonts w:ascii="Times New Roman" w:hAnsi="Times New Roman" w:cs="Times New Roman"/>
+          <w:sz w:val="32"/>
+          <w:szCs w:val="32"/>
+        </w:rPr>
+        <w:t>with .sass</w:t>
+      </w:r>
+      <w:proofErr w:type="gramEnd"/>
+      <w:r>
+        <w:rPr>
+          <w:rFonts w:ascii="Times New Roman" w:hAnsi="Times New Roman" w:cs="Times New Roman"/>
+          <w:sz w:val="32"/>
+          <w:szCs w:val="32"/>
+        </w:rPr>
+        <w:t xml:space="preserve"> extension or we can create style module with .</w:t>
+      </w:r>
+      <w:proofErr w:type="spellStart"/>
+      <w:r>
+        <w:rPr>
+          <w:rFonts w:ascii="Times New Roman" w:hAnsi="Times New Roman" w:cs="Times New Roman"/>
+          <w:sz w:val="32"/>
+          <w:szCs w:val="32"/>
+        </w:rPr>
+        <w:t>module.sass</w:t>
+      </w:r>
+      <w:proofErr w:type="spellEnd"/>
+      <w:r>
+        <w:rPr>
+          <w:rFonts w:ascii="Times New Roman" w:hAnsi="Times New Roman" w:cs="Times New Roman"/>
+          <w:sz w:val="32"/>
+          <w:szCs w:val="32"/>
+        </w:rPr>
+        <w:t xml:space="preserve"> extension.</w:t>
+      </w:r>
+    </w:p>
+    <w:p>
+      <w:pPr>
+        <w:pStyle w:val="ListParagraph"/>
+        <w:numPr>
+          <w:ilvl w:val="0"/>
+          <w:numId w:val="3"/>
+        </w:numPr>
+        <w:rPr>
+          <w:rFonts w:ascii="Times New Roman" w:hAnsi="Times New Roman" w:cs="Times New Roman"/>
+          <w:sz w:val="32"/>
+          <w:szCs w:val="32"/>
+        </w:rPr>
+      </w:pPr>
+      <w:r>
+        <w:rPr>
+          <w:rFonts w:ascii="Times New Roman" w:hAnsi="Times New Roman" w:cs="Times New Roman"/>
+          <w:sz w:val="32"/>
+          <w:szCs w:val="32"/>
+        </w:rPr>
+        <w:t>Setup react-router-</w:t>
+      </w:r>
+      <w:proofErr w:type="spellStart"/>
+      <w:r>
+        <w:rPr>
+          <w:rFonts w:ascii="Times New Roman" w:hAnsi="Times New Roman" w:cs="Times New Roman"/>
+          <w:sz w:val="32"/>
+          <w:szCs w:val="32"/>
+        </w:rPr>
+        <w:t>dom</w:t>
+      </w:r>
+      <w:proofErr w:type="spellEnd"/>
+    </w:p>
+    <w:p>
+      <w:pPr>
+        <w:rPr>
+          <w:rFonts w:ascii="Times New Roman" w:hAnsi="Times New Roman" w:cs="Times New Roman"/>
+          <w:sz w:val="32"/>
+          <w:szCs w:val="32"/>
+        </w:rPr>
+      </w:pPr>
+      <w:r>
+        <w:rPr>
+          <w:rFonts w:ascii="Times New Roman" w:hAnsi="Times New Roman" w:cs="Times New Roman"/>
+          <w:sz w:val="32"/>
+          <w:szCs w:val="32"/>
+        </w:rPr>
+        <w:t>*Note: The issue with nested route with base URL. The issue is occurred because react-router does not strip the trailing slashes.</w:t>
+      </w:r>
+    </w:p>
+    <w:p>
+      <w:pPr>
+        <w:rPr>
+          <w:rFonts w:ascii="Times New Roman" w:hAnsi="Times New Roman" w:cs="Times New Roman"/>
+          <w:sz w:val="32"/>
+          <w:szCs w:val="32"/>
+        </w:rPr>
+      </w:pPr>
+      <w:r>
+        <w:rPr>
+          <w:rFonts w:ascii="Times New Roman" w:hAnsi="Times New Roman" w:cs="Times New Roman"/>
+          <w:sz w:val="32"/>
+          <w:szCs w:val="32"/>
+        </w:rPr>
+        <w:t xml:space="preserve">This issue can be found here </w:t>
+      </w:r>
+      <w:hyperlink r:id="rId7" w:history="1">
+        <w:r>
+          <w:rPr>
+            <w:rStyle w:val="Hyperlink"/>
+            <w:rFonts w:ascii="Times New Roman" w:hAnsi="Times New Roman" w:cs="Times New Roman"/>
+            <w:sz w:val="32"/>
+            <w:szCs w:val="32"/>
+          </w:rPr>
+          <w:t>https://stackoverflow.com/questions/59437035/react-router-nested-routing-in-the-base-url</w:t>
+        </w:r>
+      </w:hyperlink>
+    </w:p>
+    <w:p>
+      <w:pPr>
+        <w:rPr>
+          <w:rFonts w:ascii="Times New Roman" w:hAnsi="Times New Roman" w:cs="Times New Roman"/>
+          <w:sz w:val="32"/>
+          <w:szCs w:val="32"/>
+        </w:rPr>
+      </w:pPr>
+      <w:r>
+        <w:rPr>
+          <w:rFonts w:ascii="Times New Roman" w:hAnsi="Times New Roman" w:cs="Times New Roman"/>
+          <w:sz w:val="32"/>
+          <w:szCs w:val="32"/>
+        </w:rPr>
+        <w:lastRenderedPageBreak/>
+        <w:t>Solution can be found here</w:t>
+      </w:r>
+    </w:p>
+    <w:p>
+      <w:pPr>
+        <w:rPr>
+          <w:rFonts w:ascii="Times New Roman" w:hAnsi="Times New Roman" w:cs="Times New Roman"/>
+          <w:sz w:val="32"/>
+          <w:szCs w:val="32"/>
+        </w:rPr>
+      </w:pPr>
+      <w:hyperlink r:id="rId8" w:history="1">
+        <w:r>
+          <w:rPr>
+            <w:rStyle w:val="Hyperlink"/>
+            <w:rFonts w:ascii="Times New Roman" w:hAnsi="Times New Roman" w:cs="Times New Roman"/>
+            <w:sz w:val="32"/>
+            <w:szCs w:val="32"/>
+          </w:rPr>
+          <w:t>https://codesandbox.io/s/react-router-nesting-025cn?file=/example.js:998-1090</w:t>
+        </w:r>
+      </w:hyperlink>
+    </w:p>
+    <w:p>
+      <w:pPr>
+        <w:rPr>
+          <w:rFonts w:ascii="Times New Roman" w:hAnsi="Times New Roman" w:cs="Times New Roman"/>
+          <w:sz w:val="32"/>
+          <w:szCs w:val="32"/>
+        </w:rPr>
+      </w:pPr>
+      <w:r>
+        <w:rPr>
+          <w:noProof/>
+        </w:rPr>
+        <w:drawing>
+          <wp:inline distT="0" distB="0" distL="0" distR="0" wp14:anchorId="34350FDF" wp14:editId="15CDA727">
+            <wp:extent cx="5067300" cy="3762375"/>
+            <wp:effectExtent l="0" t="0" r="0" b="9525"/>
+            <wp:docPr id="3" name="Picture 3"/>
+            <wp:cNvGraphicFramePr>
+              <a:graphicFrameLocks xmlns:a="http://schemas.openxmlformats.org/drawingml/2006/main" noChangeAspect="1"/>
+            </wp:cNvGraphicFramePr>
+            <a:graphic xmlns:a="http://schemas.openxmlformats.org/drawingml/2006/main">
+              <a:graphicData uri="http://schemas.openxmlformats.org/drawingml/2006/picture">
+                <pic:pic xmlns:pic="http://schemas.openxmlformats.org/drawingml/2006/picture">
+                  <pic:nvPicPr>
+                    <pic:cNvPr id="1" name=""/>
+                    <pic:cNvPicPr/>
+                  </pic:nvPicPr>
+                  <pic:blipFill>
+                    <a:blip r:embed="rId9"/>
+                    <a:stretch>
+                      <a:fillRect/>
+                    </a:stretch>
+                  </pic:blipFill>
+                  <pic:spPr>
+                    <a:xfrm>
+                      <a:off x="0" y="0"/>
+                      <a:ext cx="5067300" cy="3762375"/>
+                    </a:xfrm>
+                    <a:prstGeom prst="rect">
+                      <a:avLst/>
+                    </a:prstGeom>
+                  </pic:spPr>
+                </pic:pic>
+              </a:graphicData>
+            </a:graphic>
+          </wp:inline>
+        </w:drawing>
+      </w:r>
       <w:bookmarkStart w:id="0" w:name="_GoBack"/>
       <w:bookmarkEnd w:id="0"/>
     </w:p>
     <w:p>
       <w:pPr>
-        <w:ind w:left="720"/>
         <w:rPr>
           <w:rFonts w:ascii="Times New Roman" w:hAnsi="Times New Roman" w:cs="Times New Roman"/>
           <w:sz w:val="32"/>
@@ -373,11 +641,11 @@
 </file>
 
 <file path=word/numbering.xml><?xml version="1.0" encoding="utf-8"?>
-<w:numbering xmlns:wpc="http://schemas.microsoft.com/office/word/2010/wordprocessingCanvas" xmlns:cx="http://schemas.microsoft.com/office/drawing/2014/chartex" xmlns:cx1="http://schemas.microsoft.com/office/drawing/2015/9/8/chartex" xmlns:mc="http://schemas.openxmlformats.org/markup-compatibility/2006" xmlns:o="urn:schemas-microsoft-com:office:office" xmlns:r="http://schemas.openxmlformats.org/officeDocument/2006/relationships" xmlns:m="http://schemas.openxmlformats.org/officeDocument/2006/math" xmlns:v="urn:schemas-microsoft-com:vml" xmlns:wp14="http://schemas.microsoft.com/office/word/2010/wordprocessingDrawing" xmlns:wp="http://schemas.openxmlformats.org/drawingml/2006/wordprocessingDrawing" xmlns:w10="urn:schemas-microsoft-com:office:word" xmlns:w="http://schemas.openxmlformats.org/wordprocessingml/2006/main" xmlns:w14="http://schemas.microsoft.com/office/word/2010/wordml" xmlns:w15="http://schemas.microsoft.com/office/word/2012/wordml" xmlns:w16se="http://schemas.microsoft.com/office/word/2015/wordml/symex" xmlns:wpg="http://schemas.microsoft.com/office/word/2010/wordprocessingGroup" xmlns:wpi="http://schemas.microsoft.com/office/word/2010/wordprocessingInk" xmlns:wne="http://schemas.microsoft.com/office/word/2006/wordml" xmlns:wps="http://schemas.microsoft.com/office/word/2010/wordprocessingShape" mc:Ignorable="w14 w15 w16se wp14">
+<w:numbering xmlns:wpc="http://schemas.microsoft.com/office/word/2010/wordprocessingCanvas" xmlns:cx="http://schemas.microsoft.com/office/drawing/2014/chartex" xmlns:mc="http://schemas.openxmlformats.org/markup-compatibility/2006" xmlns:o="urn:schemas-microsoft-com:office:office" xmlns:r="http://schemas.openxmlformats.org/officeDocument/2006/relationships" xmlns:m="http://schemas.openxmlformats.org/officeDocument/2006/math" xmlns:v="urn:schemas-microsoft-com:vml" xmlns:wp14="http://schemas.microsoft.com/office/word/2010/wordprocessingDrawing" xmlns:wp="http://schemas.openxmlformats.org/drawingml/2006/wordprocessingDrawing" xmlns:w10="urn:schemas-microsoft-com:office:word" xmlns:w="http://schemas.openxmlformats.org/wordprocessingml/2006/main" xmlns:w14="http://schemas.microsoft.com/office/word/2010/wordml" xmlns:w15="http://schemas.microsoft.com/office/word/2012/wordml" xmlns:w16se="http://schemas.microsoft.com/office/word/2015/wordml/symex" xmlns:wpg="http://schemas.microsoft.com/office/word/2010/wordprocessingGroup" xmlns:wpi="http://schemas.microsoft.com/office/word/2010/wordprocessingInk" xmlns:wne="http://schemas.microsoft.com/office/word/2006/wordml" xmlns:wps="http://schemas.microsoft.com/office/word/2010/wordprocessingShape" mc:Ignorable="w14 w15 w16se wp14">
   <w:abstractNum w:abstractNumId="0" w15:restartNumberingAfterBreak="0">
     <w:nsid w:val="0F4E469E"/>
     <w:multiLevelType w:val="hybridMultilevel"/>
-    <w:tmpl w:val="48C634AE"/>
+    <w:tmpl w:val="08C0099E"/>
     <w:lvl w:ilvl="0" w:tplc="04090001">
       <w:start w:val="1"/>
       <w:numFmt w:val="bullet"/>
@@ -1109,6 +1377,18 @@
       <w:contextualSpacing/>
     </w:pPr>
   </w:style>
+  <w:style w:type="character" w:styleId="Hyperlink">
+    <w:name w:val="Hyperlink"/>
+    <w:basedOn w:val="DefaultParagraphFont"/>
+    <w:uiPriority w:val="99"/>
+    <w:semiHidden/>
+    <w:unhideWhenUsed/>
+    <w:rsid w:val="006A5029"/>
+    <w:rPr>
+      <w:color w:val="0000FF"/>
+      <w:u w:val="single"/>
+    </w:rPr>
+  </w:style>
 </w:styles>
 </file>
 

</xml_diff>

<commit_message>
TE_14_06 Document setup eslint
</commit_message>
<xml_diff>
--- a/setup.docx
+++ b/setup.docx
@@ -608,27 +608,230 @@
           </wp:inline>
         </w:drawing>
       </w:r>
+    </w:p>
+    <w:p>
+      <w:pPr>
+        <w:pStyle w:val="ListParagraph"/>
+        <w:numPr>
+          <w:ilvl w:val="0"/>
+          <w:numId w:val="3"/>
+        </w:numPr>
+        <w:rPr>
+          <w:rFonts w:ascii="Times New Roman" w:hAnsi="Times New Roman" w:cs="Times New Roman"/>
+          <w:b/>
+          <w:sz w:val="32"/>
+          <w:szCs w:val="32"/>
+        </w:rPr>
+      </w:pPr>
+      <w:r>
+        <w:rPr>
+          <w:rFonts w:ascii="Times New Roman" w:hAnsi="Times New Roman" w:cs="Times New Roman"/>
+          <w:b/>
+          <w:sz w:val="32"/>
+          <w:szCs w:val="32"/>
+        </w:rPr>
+        <w:t xml:space="preserve">Setup </w:t>
+      </w:r>
+      <w:proofErr w:type="spellStart"/>
+      <w:r>
+        <w:rPr>
+          <w:rFonts w:ascii="Times New Roman" w:hAnsi="Times New Roman" w:cs="Times New Roman"/>
+          <w:b/>
+          <w:sz w:val="32"/>
+          <w:szCs w:val="32"/>
+        </w:rPr>
+        <w:t>eslint</w:t>
+      </w:r>
+      <w:proofErr w:type="spellEnd"/>
+    </w:p>
+    <w:p>
+      <w:pPr>
+        <w:rPr>
+          <w:rFonts w:ascii="Times New Roman" w:hAnsi="Times New Roman" w:cs="Times New Roman"/>
+          <w:sz w:val="28"/>
+          <w:szCs w:val="28"/>
+        </w:rPr>
+      </w:pPr>
+      <w:r>
+        <w:rPr>
+          <w:rFonts w:ascii="Times New Roman" w:hAnsi="Times New Roman" w:cs="Times New Roman"/>
+          <w:sz w:val="28"/>
+          <w:szCs w:val="28"/>
+        </w:rPr>
+        <w:t xml:space="preserve">Follow the documentation from this page: </w:t>
+      </w:r>
+      <w:hyperlink r:id="rId10" w:history="1">
+        <w:r>
+          <w:rPr>
+            <w:rStyle w:val="Hyperlink"/>
+            <w:rFonts w:ascii="Times New Roman" w:hAnsi="Times New Roman" w:cs="Times New Roman"/>
+            <w:sz w:val="28"/>
+            <w:szCs w:val="28"/>
+          </w:rPr>
+          <w:t>https://eslint.org/</w:t>
+        </w:r>
+      </w:hyperlink>
+    </w:p>
+    <w:p>
+      <w:pPr>
+        <w:rPr>
+          <w:rFonts w:ascii="Times New Roman" w:hAnsi="Times New Roman" w:cs="Times New Roman"/>
+          <w:sz w:val="28"/>
+          <w:szCs w:val="28"/>
+        </w:rPr>
+      </w:pPr>
+      <w:r>
+        <w:rPr>
+          <w:rFonts w:ascii="Times New Roman" w:hAnsi="Times New Roman" w:cs="Times New Roman"/>
+          <w:sz w:val="28"/>
+          <w:szCs w:val="28"/>
+        </w:rPr>
+        <w:t xml:space="preserve">Install </w:t>
+      </w:r>
+      <w:proofErr w:type="spellStart"/>
+      <w:r>
+        <w:rPr>
+          <w:rFonts w:ascii="Times New Roman" w:hAnsi="Times New Roman" w:cs="Times New Roman"/>
+          <w:sz w:val="28"/>
+          <w:szCs w:val="28"/>
+        </w:rPr>
+        <w:t>eslint</w:t>
+      </w:r>
+      <w:proofErr w:type="spellEnd"/>
+      <w:r>
+        <w:rPr>
+          <w:rFonts w:ascii="Times New Roman" w:hAnsi="Times New Roman" w:cs="Times New Roman"/>
+          <w:sz w:val="28"/>
+          <w:szCs w:val="28"/>
+        </w:rPr>
+        <w:t xml:space="preserve"> react plugin and </w:t>
+      </w:r>
+      <w:proofErr w:type="spellStart"/>
+      <w:r>
+        <w:rPr>
+          <w:rFonts w:ascii="Times New Roman" w:hAnsi="Times New Roman" w:cs="Times New Roman"/>
+          <w:sz w:val="28"/>
+          <w:szCs w:val="28"/>
+        </w:rPr>
+        <w:t>eslint</w:t>
+      </w:r>
+      <w:proofErr w:type="spellEnd"/>
+      <w:r>
+        <w:rPr>
+          <w:rFonts w:ascii="Times New Roman" w:hAnsi="Times New Roman" w:cs="Times New Roman"/>
+          <w:sz w:val="28"/>
+          <w:szCs w:val="28"/>
+        </w:rPr>
+        <w:t xml:space="preserve"> typescript plugin</w:t>
+      </w:r>
+    </w:p>
+    <w:p>
+      <w:pPr>
+        <w:rPr>
+          <w:rFonts w:ascii="Times New Roman" w:hAnsi="Times New Roman" w:cs="Times New Roman"/>
+          <w:sz w:val="28"/>
+          <w:szCs w:val="28"/>
+        </w:rPr>
+      </w:pPr>
+      <w:r>
+        <w:rPr>
+          <w:rFonts w:ascii="Times New Roman" w:hAnsi="Times New Roman" w:cs="Times New Roman"/>
+          <w:sz w:val="28"/>
+          <w:szCs w:val="28"/>
+        </w:rPr>
+        <w:t xml:space="preserve">Install </w:t>
+      </w:r>
+      <w:proofErr w:type="spellStart"/>
+      <w:r>
+        <w:rPr>
+          <w:rFonts w:ascii="Times New Roman" w:hAnsi="Times New Roman" w:cs="Times New Roman"/>
+          <w:sz w:val="28"/>
+          <w:szCs w:val="28"/>
+        </w:rPr>
+        <w:t>eslint</w:t>
+      </w:r>
+      <w:proofErr w:type="spellEnd"/>
+      <w:r>
+        <w:rPr>
+          <w:rFonts w:ascii="Times New Roman" w:hAnsi="Times New Roman" w:cs="Times New Roman"/>
+          <w:sz w:val="28"/>
+          <w:szCs w:val="28"/>
+        </w:rPr>
+        <w:t xml:space="preserve"> extension</w:t>
+      </w:r>
+    </w:p>
+    <w:p>
+      <w:pPr>
+        <w:rPr>
+          <w:rFonts w:ascii="Times New Roman" w:hAnsi="Times New Roman" w:cs="Times New Roman"/>
+          <w:sz w:val="28"/>
+          <w:szCs w:val="28"/>
+        </w:rPr>
+      </w:pPr>
+      <w:r>
+        <w:rPr>
+          <w:rFonts w:ascii="Times New Roman" w:hAnsi="Times New Roman" w:cs="Times New Roman"/>
+          <w:b/>
+          <w:sz w:val="28"/>
+          <w:szCs w:val="28"/>
+        </w:rPr>
+        <w:t>Issues can be occurred:</w:t>
+      </w:r>
+      <w:r>
+        <w:rPr>
+          <w:rFonts w:ascii="Times New Roman" w:hAnsi="Times New Roman" w:cs="Times New Roman"/>
+          <w:sz w:val="28"/>
+          <w:szCs w:val="28"/>
+        </w:rPr>
+        <w:t xml:space="preserve"> Some node </w:t>
+      </w:r>
+      <w:proofErr w:type="spellStart"/>
+      <w:r>
+        <w:rPr>
+          <w:rFonts w:ascii="Times New Roman" w:hAnsi="Times New Roman" w:cs="Times New Roman"/>
+          <w:sz w:val="28"/>
+          <w:szCs w:val="28"/>
+        </w:rPr>
+        <w:t>js</w:t>
+      </w:r>
+      <w:proofErr w:type="spellEnd"/>
+      <w:r>
+        <w:rPr>
+          <w:rFonts w:ascii="Times New Roman" w:hAnsi="Times New Roman" w:cs="Times New Roman"/>
+          <w:sz w:val="28"/>
+          <w:szCs w:val="28"/>
+        </w:rPr>
+        <w:t xml:space="preserve"> version may not be supported by </w:t>
+      </w:r>
+      <w:proofErr w:type="spellStart"/>
+      <w:r>
+        <w:rPr>
+          <w:rFonts w:ascii="Times New Roman" w:hAnsi="Times New Roman" w:cs="Times New Roman"/>
+          <w:sz w:val="28"/>
+          <w:szCs w:val="28"/>
+        </w:rPr>
+        <w:t>eslint</w:t>
+      </w:r>
+      <w:proofErr w:type="spellEnd"/>
+      <w:r>
+        <w:rPr>
+          <w:rFonts w:ascii="Times New Roman" w:hAnsi="Times New Roman" w:cs="Times New Roman"/>
+          <w:sz w:val="28"/>
+          <w:szCs w:val="28"/>
+        </w:rPr>
+        <w:t xml:space="preserve"> typescript plugin.</w:t>
+      </w:r>
+    </w:p>
+    <w:p>
+      <w:pPr>
+        <w:rPr>
+          <w:rFonts w:ascii="Times New Roman" w:hAnsi="Times New Roman" w:cs="Times New Roman"/>
+          <w:sz w:val="28"/>
+          <w:szCs w:val="28"/>
+        </w:rPr>
+      </w:pPr>
       <w:bookmarkStart w:id="0" w:name="_GoBack"/>
       <w:bookmarkEnd w:id="0"/>
-    </w:p>
-    <w:p>
-      <w:pPr>
-        <w:rPr>
-          <w:rFonts w:ascii="Times New Roman" w:hAnsi="Times New Roman" w:cs="Times New Roman"/>
-          <w:sz w:val="32"/>
-          <w:szCs w:val="32"/>
-        </w:rPr>
-      </w:pPr>
-    </w:p>
-    <w:p>
-      <w:pPr>
-        <w:ind w:left="360"/>
-        <w:rPr>
-          <w:rFonts w:ascii="Times New Roman" w:hAnsi="Times New Roman" w:cs="Times New Roman"/>
-          <w:sz w:val="48"/>
-          <w:szCs w:val="36"/>
-        </w:rPr>
-      </w:pPr>
     </w:p>
     <w:sectPr>
       <w:pgSz w:w="12240" w:h="15840"/>
@@ -645,7 +848,7 @@
   <w:abstractNum w:abstractNumId="0" w15:restartNumberingAfterBreak="0">
     <w:nsid w:val="0F4E469E"/>
     <w:multiLevelType w:val="hybridMultilevel"/>
-    <w:tmpl w:val="08C0099E"/>
+    <w:tmpl w:val="03040DBE"/>
     <w:lvl w:ilvl="0" w:tplc="04090001">
       <w:start w:val="1"/>
       <w:numFmt w:val="bullet"/>

</xml_diff>

<commit_message>
TE_17_06 Add document for setup redux toolkit
</commit_message>
<xml_diff>
--- a/setup.docx
+++ b/setup.docx
@@ -824,12 +824,611 @@
     </w:p>
     <w:p>
       <w:pPr>
-        <w:rPr>
-          <w:rFonts w:ascii="Times New Roman" w:hAnsi="Times New Roman" w:cs="Times New Roman"/>
-          <w:sz w:val="28"/>
-          <w:szCs w:val="28"/>
-        </w:rPr>
-      </w:pPr>
+        <w:pStyle w:val="ListParagraph"/>
+        <w:numPr>
+          <w:ilvl w:val="0"/>
+          <w:numId w:val="3"/>
+        </w:numPr>
+        <w:rPr>
+          <w:rFonts w:ascii="Times New Roman" w:hAnsi="Times New Roman" w:cs="Times New Roman"/>
+          <w:b/>
+          <w:sz w:val="32"/>
+          <w:szCs w:val="32"/>
+        </w:rPr>
+      </w:pPr>
+      <w:r>
+        <w:rPr>
+          <w:rFonts w:ascii="Times New Roman" w:hAnsi="Times New Roman" w:cs="Times New Roman"/>
+          <w:b/>
+          <w:sz w:val="32"/>
+          <w:szCs w:val="32"/>
+        </w:rPr>
+        <w:t xml:space="preserve">Setup </w:t>
+      </w:r>
+      <w:proofErr w:type="spellStart"/>
+      <w:r>
+        <w:rPr>
+          <w:rFonts w:ascii="Times New Roman" w:hAnsi="Times New Roman" w:cs="Times New Roman"/>
+          <w:b/>
+          <w:sz w:val="32"/>
+          <w:szCs w:val="32"/>
+        </w:rPr>
+        <w:t>redux</w:t>
+      </w:r>
+      <w:proofErr w:type="spellEnd"/>
+    </w:p>
+    <w:p>
+      <w:pPr>
+        <w:rPr>
+          <w:rFonts w:ascii="Times New Roman" w:hAnsi="Times New Roman" w:cs="Times New Roman"/>
+          <w:sz w:val="28"/>
+          <w:szCs w:val="28"/>
+        </w:rPr>
+      </w:pPr>
+      <w:r>
+        <w:rPr>
+          <w:rFonts w:ascii="Times New Roman" w:hAnsi="Times New Roman" w:cs="Times New Roman"/>
+          <w:sz w:val="28"/>
+          <w:szCs w:val="28"/>
+        </w:rPr>
+        <w:t xml:space="preserve">Install </w:t>
+      </w:r>
+      <w:proofErr w:type="spellStart"/>
+      <w:r>
+        <w:rPr>
+          <w:rFonts w:ascii="Times New Roman" w:hAnsi="Times New Roman" w:cs="Times New Roman"/>
+          <w:sz w:val="28"/>
+          <w:szCs w:val="28"/>
+        </w:rPr>
+        <w:t>redux</w:t>
+      </w:r>
+      <w:proofErr w:type="spellEnd"/>
+      <w:r>
+        <w:rPr>
+          <w:rFonts w:ascii="Times New Roman" w:hAnsi="Times New Roman" w:cs="Times New Roman"/>
+          <w:sz w:val="28"/>
+          <w:szCs w:val="28"/>
+        </w:rPr>
+        <w:t xml:space="preserve"> </w:t>
+      </w:r>
+      <w:r>
+        <w:rPr>
+          <w:rFonts w:ascii="Times New Roman" w:hAnsi="Times New Roman" w:cs="Times New Roman"/>
+          <w:sz w:val="28"/>
+          <w:szCs w:val="28"/>
+        </w:rPr>
+        <w:t xml:space="preserve">and </w:t>
+      </w:r>
+      <w:proofErr w:type="spellStart"/>
+      <w:r>
+        <w:rPr>
+          <w:rFonts w:ascii="Times New Roman" w:hAnsi="Times New Roman" w:cs="Times New Roman"/>
+          <w:sz w:val="28"/>
+          <w:szCs w:val="28"/>
+        </w:rPr>
+        <w:t>redux</w:t>
+      </w:r>
+      <w:proofErr w:type="spellEnd"/>
+      <w:r>
+        <w:rPr>
+          <w:rFonts w:ascii="Times New Roman" w:hAnsi="Times New Roman" w:cs="Times New Roman"/>
+          <w:sz w:val="28"/>
+          <w:szCs w:val="28"/>
+        </w:rPr>
+        <w:t xml:space="preserve"> </w:t>
+      </w:r>
+      <w:proofErr w:type="spellStart"/>
+      <w:r>
+        <w:rPr>
+          <w:rFonts w:ascii="Times New Roman" w:hAnsi="Times New Roman" w:cs="Times New Roman"/>
+          <w:sz w:val="28"/>
+          <w:szCs w:val="28"/>
+        </w:rPr>
+        <w:t>devtool</w:t>
+      </w:r>
+      <w:proofErr w:type="spellEnd"/>
+      <w:r>
+        <w:rPr>
+          <w:rFonts w:ascii="Times New Roman" w:hAnsi="Times New Roman" w:cs="Times New Roman"/>
+          <w:sz w:val="28"/>
+          <w:szCs w:val="28"/>
+        </w:rPr>
+        <w:t xml:space="preserve"> </w:t>
+      </w:r>
+    </w:p>
+    <w:p>
+      <w:pPr>
+        <w:shd w:val="clear" w:color="auto" w:fill="1E1E1E"/>
+        <w:spacing w:after="0" w:line="285" w:lineRule="atLeast"/>
+        <w:rPr>
+          <w:rFonts w:ascii="Consolas" w:eastAsia="Times New Roman" w:hAnsi="Consolas" w:cs="Times New Roman"/>
+          <w:color w:val="9CDCFE"/>
+          <w:sz w:val="21"/>
+          <w:szCs w:val="21"/>
+        </w:rPr>
+      </w:pPr>
+      <w:proofErr w:type="spellStart"/>
+      <w:r>
+        <w:rPr>
+          <w:rFonts w:ascii="Consolas" w:eastAsia="Times New Roman" w:hAnsi="Consolas" w:cs="Times New Roman"/>
+          <w:color w:val="9CDCFE"/>
+          <w:sz w:val="21"/>
+          <w:szCs w:val="21"/>
+        </w:rPr>
+        <w:t>npm</w:t>
+      </w:r>
+      <w:proofErr w:type="spellEnd"/>
+      <w:r>
+        <w:rPr>
+          <w:rFonts w:ascii="Consolas" w:eastAsia="Times New Roman" w:hAnsi="Consolas" w:cs="Times New Roman"/>
+          <w:color w:val="9CDCFE"/>
+          <w:sz w:val="21"/>
+          <w:szCs w:val="21"/>
+        </w:rPr>
+        <w:t xml:space="preserve"> install </w:t>
+      </w:r>
+      <w:proofErr w:type="spellStart"/>
+      <w:r>
+        <w:rPr>
+          <w:rFonts w:ascii="Consolas" w:eastAsia="Times New Roman" w:hAnsi="Consolas" w:cs="Times New Roman"/>
+          <w:color w:val="9CDCFE"/>
+          <w:sz w:val="21"/>
+          <w:szCs w:val="21"/>
+        </w:rPr>
+        <w:t>redux</w:t>
+      </w:r>
+      <w:proofErr w:type="spellEnd"/>
+    </w:p>
+    <w:p>
+      <w:pPr>
+        <w:shd w:val="clear" w:color="auto" w:fill="1E1E1E"/>
+        <w:spacing w:after="0" w:line="285" w:lineRule="atLeast"/>
+        <w:rPr>
+          <w:rFonts w:ascii="Consolas" w:eastAsia="Times New Roman" w:hAnsi="Consolas" w:cs="Times New Roman"/>
+          <w:color w:val="9CDCFE"/>
+          <w:sz w:val="21"/>
+          <w:szCs w:val="21"/>
+        </w:rPr>
+      </w:pPr>
+      <w:proofErr w:type="spellStart"/>
+      <w:r>
+        <w:rPr>
+          <w:rFonts w:ascii="Consolas" w:eastAsia="Times New Roman" w:hAnsi="Consolas" w:cs="Times New Roman"/>
+          <w:color w:val="9CDCFE"/>
+          <w:sz w:val="21"/>
+          <w:szCs w:val="21"/>
+        </w:rPr>
+        <w:t>npm</w:t>
+      </w:r>
+      <w:proofErr w:type="spellEnd"/>
+      <w:r>
+        <w:rPr>
+          <w:rFonts w:ascii="Consolas" w:eastAsia="Times New Roman" w:hAnsi="Consolas" w:cs="Times New Roman"/>
+          <w:color w:val="9CDCFE"/>
+          <w:sz w:val="21"/>
+          <w:szCs w:val="21"/>
+        </w:rPr>
+        <w:t xml:space="preserve"> install –save-dev </w:t>
+      </w:r>
+      <w:proofErr w:type="spellStart"/>
+      <w:r>
+        <w:rPr>
+          <w:rFonts w:ascii="Consolas" w:eastAsia="Times New Roman" w:hAnsi="Consolas" w:cs="Times New Roman"/>
+          <w:color w:val="9CDCFE"/>
+          <w:sz w:val="21"/>
+          <w:szCs w:val="21"/>
+        </w:rPr>
+        <w:t>redux-devtools</w:t>
+      </w:r>
+      <w:proofErr w:type="spellEnd"/>
+    </w:p>
+    <w:p>
+      <w:pPr>
+        <w:rPr>
+          <w:rFonts w:ascii="Times New Roman" w:hAnsi="Times New Roman" w:cs="Times New Roman"/>
+          <w:sz w:val="28"/>
+          <w:szCs w:val="28"/>
+        </w:rPr>
+      </w:pPr>
+    </w:p>
+    <w:p>
+      <w:pPr>
+        <w:rPr>
+          <w:rFonts w:ascii="Times New Roman" w:hAnsi="Times New Roman" w:cs="Times New Roman"/>
+          <w:sz w:val="28"/>
+          <w:szCs w:val="28"/>
+        </w:rPr>
+      </w:pPr>
+      <w:r>
+        <w:rPr>
+          <w:rFonts w:ascii="Times New Roman" w:hAnsi="Times New Roman" w:cs="Times New Roman"/>
+          <w:sz w:val="28"/>
+          <w:szCs w:val="28"/>
+        </w:rPr>
+        <w:lastRenderedPageBreak/>
+        <w:t>Install react-</w:t>
+      </w:r>
+      <w:proofErr w:type="spellStart"/>
+      <w:r>
+        <w:rPr>
+          <w:rFonts w:ascii="Times New Roman" w:hAnsi="Times New Roman" w:cs="Times New Roman"/>
+          <w:sz w:val="28"/>
+          <w:szCs w:val="28"/>
+        </w:rPr>
+        <w:t>redux</w:t>
+      </w:r>
+      <w:proofErr w:type="spellEnd"/>
+      <w:r>
+        <w:rPr>
+          <w:rFonts w:ascii="Times New Roman" w:hAnsi="Times New Roman" w:cs="Times New Roman"/>
+          <w:sz w:val="28"/>
+          <w:szCs w:val="28"/>
+        </w:rPr>
+        <w:t xml:space="preserve"> for binding between </w:t>
+      </w:r>
+      <w:proofErr w:type="spellStart"/>
+      <w:r>
+        <w:rPr>
+          <w:rFonts w:ascii="Times New Roman" w:hAnsi="Times New Roman" w:cs="Times New Roman"/>
+          <w:sz w:val="28"/>
+          <w:szCs w:val="28"/>
+        </w:rPr>
+        <w:t>redux</w:t>
+      </w:r>
+      <w:proofErr w:type="spellEnd"/>
+      <w:r>
+        <w:rPr>
+          <w:rFonts w:ascii="Times New Roman" w:hAnsi="Times New Roman" w:cs="Times New Roman"/>
+          <w:sz w:val="28"/>
+          <w:szCs w:val="28"/>
+        </w:rPr>
+        <w:t xml:space="preserve"> and react</w:t>
+      </w:r>
+    </w:p>
+    <w:p>
+      <w:pPr>
+        <w:shd w:val="clear" w:color="auto" w:fill="1E1E1E"/>
+        <w:spacing w:after="0" w:line="285" w:lineRule="atLeast"/>
+        <w:rPr>
+          <w:rFonts w:ascii="Consolas" w:eastAsia="Times New Roman" w:hAnsi="Consolas" w:cs="Times New Roman"/>
+          <w:color w:val="9CDCFE"/>
+          <w:sz w:val="21"/>
+          <w:szCs w:val="21"/>
+        </w:rPr>
+      </w:pPr>
+      <w:proofErr w:type="spellStart"/>
+      <w:r>
+        <w:rPr>
+          <w:rFonts w:ascii="Consolas" w:eastAsia="Times New Roman" w:hAnsi="Consolas" w:cs="Times New Roman"/>
+          <w:color w:val="9CDCFE"/>
+          <w:sz w:val="21"/>
+          <w:szCs w:val="21"/>
+        </w:rPr>
+        <w:t>npm</w:t>
+      </w:r>
+      <w:proofErr w:type="spellEnd"/>
+      <w:r>
+        <w:rPr>
+          <w:rFonts w:ascii="Consolas" w:eastAsia="Times New Roman" w:hAnsi="Consolas" w:cs="Times New Roman"/>
+          <w:color w:val="9CDCFE"/>
+          <w:sz w:val="21"/>
+          <w:szCs w:val="21"/>
+        </w:rPr>
+        <w:t xml:space="preserve"> install </w:t>
+      </w:r>
+      <w:r>
+        <w:rPr>
+          <w:rFonts w:ascii="Consolas" w:eastAsia="Times New Roman" w:hAnsi="Consolas" w:cs="Times New Roman"/>
+          <w:color w:val="9CDCFE"/>
+          <w:sz w:val="21"/>
+          <w:szCs w:val="21"/>
+        </w:rPr>
+        <w:t>react-</w:t>
+      </w:r>
+      <w:proofErr w:type="spellStart"/>
+      <w:r>
+        <w:rPr>
+          <w:rFonts w:ascii="Consolas" w:eastAsia="Times New Roman" w:hAnsi="Consolas" w:cs="Times New Roman"/>
+          <w:color w:val="9CDCFE"/>
+          <w:sz w:val="21"/>
+          <w:szCs w:val="21"/>
+        </w:rPr>
+        <w:t>redux</w:t>
+      </w:r>
+      <w:proofErr w:type="spellEnd"/>
+    </w:p>
+    <w:p>
+      <w:pPr>
+        <w:rPr>
+          <w:rFonts w:ascii="Times New Roman" w:hAnsi="Times New Roman" w:cs="Times New Roman"/>
+          <w:sz w:val="28"/>
+          <w:szCs w:val="28"/>
+        </w:rPr>
+      </w:pPr>
+      <w:r>
+        <w:rPr>
+          <w:noProof/>
+        </w:rPr>
+        <w:drawing>
+          <wp:inline distT="0" distB="0" distL="0" distR="0" wp14:anchorId="44130B2B" wp14:editId="6F7BDB00">
+            <wp:extent cx="5972810" cy="2525395"/>
+            <wp:effectExtent l="0" t="0" r="8890" b="8255"/>
+            <wp:docPr id="5" name="Picture 5"/>
+            <wp:cNvGraphicFramePr>
+              <a:graphicFrameLocks xmlns:a="http://schemas.openxmlformats.org/drawingml/2006/main" noChangeAspect="1"/>
+            </wp:cNvGraphicFramePr>
+            <a:graphic xmlns:a="http://schemas.openxmlformats.org/drawingml/2006/main">
+              <a:graphicData uri="http://schemas.openxmlformats.org/drawingml/2006/picture">
+                <pic:pic xmlns:pic="http://schemas.openxmlformats.org/drawingml/2006/picture">
+                  <pic:nvPicPr>
+                    <pic:cNvPr id="1" name=""/>
+                    <pic:cNvPicPr/>
+                  </pic:nvPicPr>
+                  <pic:blipFill>
+                    <a:blip r:embed="rId11"/>
+                    <a:stretch>
+                      <a:fillRect/>
+                    </a:stretch>
+                  </pic:blipFill>
+                  <pic:spPr>
+                    <a:xfrm>
+                      <a:off x="0" y="0"/>
+                      <a:ext cx="5972810" cy="2525395"/>
+                    </a:xfrm>
+                    <a:prstGeom prst="rect">
+                      <a:avLst/>
+                    </a:prstGeom>
+                  </pic:spPr>
+                </pic:pic>
+              </a:graphicData>
+            </a:graphic>
+          </wp:inline>
+        </w:drawing>
+      </w:r>
+    </w:p>
+    <w:p>
+      <w:pPr>
+        <w:pStyle w:val="ListParagraph"/>
+        <w:numPr>
+          <w:ilvl w:val="0"/>
+          <w:numId w:val="3"/>
+        </w:numPr>
+        <w:rPr>
+          <w:rFonts w:ascii="Times New Roman" w:hAnsi="Times New Roman" w:cs="Times New Roman"/>
+          <w:sz w:val="28"/>
+          <w:szCs w:val="28"/>
+        </w:rPr>
+      </w:pPr>
+      <w:r>
+        <w:rPr>
+          <w:rFonts w:ascii="Times New Roman" w:hAnsi="Times New Roman" w:cs="Times New Roman"/>
+          <w:sz w:val="28"/>
+          <w:szCs w:val="28"/>
+        </w:rPr>
+        <w:t xml:space="preserve">Switch to </w:t>
+      </w:r>
+      <w:proofErr w:type="spellStart"/>
+      <w:r>
+        <w:rPr>
+          <w:rFonts w:ascii="Times New Roman" w:hAnsi="Times New Roman" w:cs="Times New Roman"/>
+          <w:sz w:val="28"/>
+          <w:szCs w:val="28"/>
+        </w:rPr>
+        <w:t>redux</w:t>
+      </w:r>
+      <w:proofErr w:type="spellEnd"/>
+      <w:r>
+        <w:rPr>
+          <w:rFonts w:ascii="Times New Roman" w:hAnsi="Times New Roman" w:cs="Times New Roman"/>
+          <w:sz w:val="28"/>
+          <w:szCs w:val="28"/>
+        </w:rPr>
+        <w:t xml:space="preserve"> toolkit</w:t>
+      </w:r>
+    </w:p>
+    <w:p>
+      <w:pPr>
+        <w:rPr>
+          <w:rFonts w:ascii="Times New Roman" w:hAnsi="Times New Roman" w:cs="Times New Roman"/>
+          <w:sz w:val="28"/>
+          <w:szCs w:val="28"/>
+        </w:rPr>
+      </w:pPr>
+      <w:r>
+        <w:rPr>
+          <w:rFonts w:ascii="Times New Roman" w:hAnsi="Times New Roman" w:cs="Times New Roman"/>
+          <w:sz w:val="28"/>
+          <w:szCs w:val="28"/>
+        </w:rPr>
+        <w:t xml:space="preserve">Install </w:t>
+      </w:r>
+      <w:proofErr w:type="spellStart"/>
+      <w:r>
+        <w:rPr>
+          <w:rFonts w:ascii="Times New Roman" w:hAnsi="Times New Roman" w:cs="Times New Roman"/>
+          <w:sz w:val="28"/>
+          <w:szCs w:val="28"/>
+        </w:rPr>
+        <w:t>redux</w:t>
+      </w:r>
+      <w:proofErr w:type="spellEnd"/>
+      <w:r>
+        <w:rPr>
+          <w:rFonts w:ascii="Times New Roman" w:hAnsi="Times New Roman" w:cs="Times New Roman"/>
+          <w:sz w:val="28"/>
+          <w:szCs w:val="28"/>
+        </w:rPr>
+        <w:t xml:space="preserve"> toolkit</w:t>
+      </w:r>
+    </w:p>
+    <w:p>
+      <w:pPr>
+        <w:shd w:val="clear" w:color="auto" w:fill="1E1E1E"/>
+        <w:spacing w:after="0" w:line="285" w:lineRule="atLeast"/>
+        <w:rPr>
+          <w:rStyle w:val="token"/>
+          <w:rFonts w:ascii="Consolas" w:hAnsi="Consolas"/>
+          <w:color w:val="F8F8F2"/>
+          <w:shd w:val="clear" w:color="auto" w:fill="272822"/>
+        </w:rPr>
+      </w:pPr>
+      <w:proofErr w:type="spellStart"/>
+      <w:r>
+        <w:rPr>
+          <w:rStyle w:val="token"/>
+          <w:rFonts w:ascii="Consolas" w:hAnsi="Consolas"/>
+          <w:color w:val="E6D874"/>
+          <w:shd w:val="clear" w:color="auto" w:fill="272822"/>
+        </w:rPr>
+        <w:t>npm</w:t>
+      </w:r>
+      <w:proofErr w:type="spellEnd"/>
+      <w:r>
+        <w:rPr>
+          <w:rStyle w:val="token"/>
+          <w:rFonts w:ascii="Consolas" w:hAnsi="Consolas"/>
+          <w:color w:val="F8F8F2"/>
+          <w:shd w:val="clear" w:color="auto" w:fill="272822"/>
+        </w:rPr>
+        <w:t xml:space="preserve"> </w:t>
+      </w:r>
+      <w:r>
+        <w:rPr>
+          <w:rStyle w:val="token"/>
+          <w:rFonts w:ascii="Consolas" w:hAnsi="Consolas"/>
+          <w:color w:val="E6D874"/>
+          <w:shd w:val="clear" w:color="auto" w:fill="272822"/>
+        </w:rPr>
+        <w:t>install</w:t>
+      </w:r>
+      <w:r>
+        <w:rPr>
+          <w:rStyle w:val="token"/>
+          <w:rFonts w:ascii="Consolas" w:hAnsi="Consolas"/>
+          <w:color w:val="F8F8F2"/>
+          <w:shd w:val="clear" w:color="auto" w:fill="272822"/>
+        </w:rPr>
+        <w:t xml:space="preserve"> @</w:t>
+      </w:r>
+      <w:proofErr w:type="spellStart"/>
+      <w:r>
+        <w:rPr>
+          <w:rStyle w:val="token"/>
+          <w:rFonts w:ascii="Consolas" w:hAnsi="Consolas"/>
+          <w:color w:val="F8F8F2"/>
+          <w:shd w:val="clear" w:color="auto" w:fill="272822"/>
+        </w:rPr>
+        <w:t>reduxjs</w:t>
+      </w:r>
+      <w:proofErr w:type="spellEnd"/>
+      <w:r>
+        <w:rPr>
+          <w:rStyle w:val="token"/>
+          <w:rFonts w:ascii="Consolas" w:hAnsi="Consolas"/>
+          <w:color w:val="F8F8F2"/>
+          <w:shd w:val="clear" w:color="auto" w:fill="272822"/>
+        </w:rPr>
+        <w:t>/toolkit</w:t>
+      </w:r>
+    </w:p>
+    <w:p>
+      <w:pPr>
+        <w:rPr>
+          <w:rFonts w:ascii="Times New Roman" w:hAnsi="Times New Roman" w:cs="Times New Roman"/>
+          <w:sz w:val="28"/>
+          <w:szCs w:val="28"/>
+        </w:rPr>
+      </w:pPr>
+    </w:p>
+    <w:p>
+      <w:pPr>
+        <w:rPr>
+          <w:rFonts w:ascii="Times New Roman" w:hAnsi="Times New Roman" w:cs="Times New Roman"/>
+          <w:sz w:val="28"/>
+          <w:szCs w:val="28"/>
+        </w:rPr>
+      </w:pPr>
+      <w:r>
+        <w:rPr>
+          <w:rFonts w:ascii="Times New Roman" w:hAnsi="Times New Roman" w:cs="Times New Roman"/>
+          <w:sz w:val="28"/>
+          <w:szCs w:val="28"/>
+        </w:rPr>
+        <w:t xml:space="preserve">Using </w:t>
+      </w:r>
+      <w:proofErr w:type="spellStart"/>
+      <w:proofErr w:type="gramStart"/>
+      <w:r>
+        <w:rPr>
+          <w:rFonts w:ascii="Times New Roman" w:hAnsi="Times New Roman" w:cs="Times New Roman"/>
+          <w:sz w:val="28"/>
+          <w:szCs w:val="28"/>
+        </w:rPr>
+        <w:t>configureStore</w:t>
+      </w:r>
+      <w:proofErr w:type="spellEnd"/>
+      <w:r>
+        <w:rPr>
+          <w:rFonts w:ascii="Times New Roman" w:hAnsi="Times New Roman" w:cs="Times New Roman"/>
+          <w:sz w:val="28"/>
+          <w:szCs w:val="28"/>
+        </w:rPr>
+        <w:t>(</w:t>
+      </w:r>
+      <w:proofErr w:type="gramEnd"/>
+      <w:r>
+        <w:rPr>
+          <w:rFonts w:ascii="Times New Roman" w:hAnsi="Times New Roman" w:cs="Times New Roman"/>
+          <w:sz w:val="28"/>
+          <w:szCs w:val="28"/>
+        </w:rPr>
+        <w:t>) to create store</w:t>
+      </w:r>
+    </w:p>
+    <w:p>
+      <w:pPr>
+        <w:rPr>
+          <w:rFonts w:ascii="Times New Roman" w:hAnsi="Times New Roman" w:cs="Times New Roman"/>
+          <w:sz w:val="28"/>
+          <w:szCs w:val="28"/>
+        </w:rPr>
+      </w:pPr>
+      <w:r>
+        <w:rPr>
+          <w:rFonts w:ascii="Times New Roman" w:hAnsi="Times New Roman" w:cs="Times New Roman"/>
+          <w:sz w:val="28"/>
+          <w:szCs w:val="28"/>
+        </w:rPr>
+        <w:t xml:space="preserve">Using </w:t>
+      </w:r>
+      <w:proofErr w:type="spellStart"/>
+      <w:proofErr w:type="gramStart"/>
+      <w:r>
+        <w:rPr>
+          <w:rFonts w:ascii="Times New Roman" w:hAnsi="Times New Roman" w:cs="Times New Roman"/>
+          <w:sz w:val="28"/>
+          <w:szCs w:val="28"/>
+        </w:rPr>
+        <w:t>createSlice</w:t>
+      </w:r>
+      <w:proofErr w:type="spellEnd"/>
+      <w:r>
+        <w:rPr>
+          <w:rFonts w:ascii="Times New Roman" w:hAnsi="Times New Roman" w:cs="Times New Roman"/>
+          <w:sz w:val="28"/>
+          <w:szCs w:val="28"/>
+        </w:rPr>
+        <w:t>(</w:t>
+      </w:r>
+      <w:proofErr w:type="gramEnd"/>
+      <w:r>
+        <w:rPr>
+          <w:rFonts w:ascii="Times New Roman" w:hAnsi="Times New Roman" w:cs="Times New Roman"/>
+          <w:sz w:val="28"/>
+          <w:szCs w:val="28"/>
+        </w:rPr>
+        <w:t>) to create a slice reducer in store.</w:t>
+      </w:r>
       <w:bookmarkStart w:id="0" w:name="_GoBack"/>
       <w:bookmarkEnd w:id="0"/>
     </w:p>
@@ -848,7 +1447,7 @@
   <w:abstractNum w:abstractNumId="0" w15:restartNumberingAfterBreak="0">
     <w:nsid w:val="0F4E469E"/>
     <w:multiLevelType w:val="hybridMultilevel"/>
-    <w:tmpl w:val="03040DBE"/>
+    <w:tmpl w:val="FB1874C2"/>
     <w:lvl w:ilvl="0" w:tplc="04090001">
       <w:start w:val="1"/>
       <w:numFmt w:val="bullet"/>
@@ -1592,6 +2191,11 @@
       <w:u w:val="single"/>
     </w:rPr>
   </w:style>
+  <w:style w:type="character" w:customStyle="1" w:styleId="token">
+    <w:name w:val="token"/>
+    <w:basedOn w:val="DefaultParagraphFont"/>
+    <w:rsid w:val="001C025C"/>
+  </w:style>
 </w:styles>
 </file>
 

</xml_diff>